<commit_message>
Deployed 9ce9d2b with MkDocs version: 1.1.2
</commit_message>
<xml_diff>
--- a/legislacao/plog/PLOG0001A - Confecção de RTL para ressuprimento de material nacionalizado.docx
+++ b/legislacao/plog/PLOG0001A - Confecção de RTL para ressuprimento de material nacionalizado.docx
@@ -6129,7 +6129,43 @@
         <w:rPr>
           <w:rFonts w:ascii="Arial" w:hAnsi="Arial" w:cs="Arial"/>
         </w:rPr>
-        <w:t>e, a homologação deverá ter sido emitida anteriormente à data de início da presente contratação.</w:t>
+        <w:t xml:space="preserve">e, a homologação deverá </w:t>
+      </w:r>
+      <w:r>
+        <w:rPr>
+          <w:rFonts w:ascii="Arial" w:hAnsi="Arial" w:cs="Arial"/>
+        </w:rPr>
+        <w:t>estar válida</w:t>
+      </w:r>
+      <w:r>
+        <w:rPr>
+          <w:rFonts w:ascii="Arial" w:hAnsi="Arial" w:cs="Arial"/>
+        </w:rPr>
+        <w:t xml:space="preserve"> </w:t>
+      </w:r>
+      <w:r>
+        <w:rPr>
+          <w:rFonts w:ascii="Arial" w:hAnsi="Arial" w:cs="Arial"/>
+        </w:rPr>
+        <w:t xml:space="preserve">e </w:t>
+      </w:r>
+      <w:r>
+        <w:rPr>
+          <w:rFonts w:ascii="Arial" w:hAnsi="Arial" w:cs="Arial"/>
+        </w:rPr>
+        <w:t>ter sido emitida anteriormente</w:t>
+      </w:r>
+      <w:r>
+        <w:rPr>
+          <w:rFonts w:ascii="Arial" w:hAnsi="Arial" w:cs="Arial"/>
+        </w:rPr>
+        <w:t xml:space="preserve"> </w:t>
+      </w:r>
+      <w:r>
+        <w:rPr>
+          <w:rFonts w:ascii="Arial" w:hAnsi="Arial" w:cs="Arial"/>
+        </w:rPr>
+        <w:t>à data de início da contratação.</w:t>
       </w:r>
     </w:p>
     <w:p>
@@ -10214,7 +10250,7 @@
                 <w:b/>
                 <w:noProof/>
               </w:rPr>
-              <w:t>11</w:t>
+              <w:t>7</w:t>
             </w:r>
             <w:r>
               <w:rPr>
@@ -15435,10 +15471,12 @@
   </w:compat>
   <w:rsids>
     <w:rsidRoot w:val="004B0869"/>
+    <w:rsid w:val="00317A34"/>
     <w:rsid w:val="00435929"/>
     <w:rsid w:val="004514E9"/>
     <w:rsid w:val="004B0869"/>
     <w:rsid w:val="00581D4C"/>
+    <w:rsid w:val="00904EDD"/>
     <w:rsid w:val="00E42EC4"/>
     <w:rsid w:val="00F53788"/>
     <w:rsid w:val="00FE366C"/>
@@ -15967,7 +16005,7 @@
 </file>
 
 <file path=customXml/itemProps1.xml><?xml version="1.0" encoding="utf-8"?>
-<ds:datastoreItem xmlns:ds="http://schemas.openxmlformats.org/officeDocument/2006/customXml" ds:itemID="{4B3305BC-D9F7-4E25-B6A1-46AB6DB3EA8F}">
+<ds:datastoreItem xmlns:ds="http://schemas.openxmlformats.org/officeDocument/2006/customXml" ds:itemID="{84A124A5-C360-4DA6-9E03-5D8DB2BCE925}">
   <ds:schemaRefs>
     <ds:schemaRef ds:uri="http://schemas.openxmlformats.org/officeDocument/2006/bibliography"/>
   </ds:schemaRefs>

</xml_diff>

<commit_message>
Deployed 00d896a with MkDocs version: 1.1.2
</commit_message>
<xml_diff>
--- a/legislacao/plog/PLOG0001A - Confecção de RTL para ressuprimento de material nacionalizado.docx
+++ b/legislacao/plog/PLOG0001A - Confecção de RTL para ressuprimento de material nacionalizado.docx
@@ -6064,7 +6064,19 @@
         <w:rPr>
           <w:rFonts w:ascii="Arial" w:hAnsi="Arial" w:cs="Arial"/>
         </w:rPr>
-        <w:t>5.3.1 - A CONTRATADA poderá emitir laudos de ensaios, para anexação ao CPP, desde que esteja acreditada pelo INMETRO para a sua realização.</w:t>
+        <w:t>5.3.1 - A CONTRATADA poderá emitir laudos de ensaios, para anexação ao C</w:t>
+      </w:r>
+      <w:r>
+        <w:rPr>
+          <w:rFonts w:ascii="Arial" w:hAnsi="Arial" w:cs="Arial"/>
+        </w:rPr>
+        <w:t>CP</w:t>
+      </w:r>
+      <w:r>
+        <w:rPr>
+          <w:rFonts w:ascii="Arial" w:hAnsi="Arial" w:cs="Arial"/>
+        </w:rPr>
+        <w:t>, desde que esteja acreditada pelo INMETRO para a sua realização.</w:t>
       </w:r>
     </w:p>
     <w:p>
@@ -6081,7 +6093,19 @@
         <w:rPr>
           <w:rFonts w:ascii="Arial" w:hAnsi="Arial" w:cs="Arial"/>
         </w:rPr>
-        <w:t>5.3.2 – A CONTRATADA poderá emitir laudos de ensaios, para anexação ao CPP, desde que este</w:t>
+        <w:t>5.3.2 – A CONTRATADA poderá emitir laudos de ensaios, para anexação ao C</w:t>
+      </w:r>
+      <w:r>
+        <w:rPr>
+          <w:rFonts w:ascii="Arial" w:hAnsi="Arial" w:cs="Arial"/>
+        </w:rPr>
+        <w:t>CP</w:t>
+      </w:r>
+      <w:r>
+        <w:rPr>
+          <w:rFonts w:ascii="Arial" w:hAnsi="Arial" w:cs="Arial"/>
+        </w:rPr>
+        <w:t>, desde que este</w:t>
       </w:r>
       <w:r>
         <w:rPr>
@@ -6212,7 +6236,19 @@
         <w:rPr>
           <w:rFonts w:ascii="Arial" w:hAnsi="Arial" w:cs="Arial"/>
         </w:rPr>
-        <w:t>O CPP deve contemplar o registro de eventuais discrepâncias encontradas nos ensaios, e das conformidades, perante as especificações técnicas do DCN.</w:t>
+        <w:t>O C</w:t>
+      </w:r>
+      <w:r>
+        <w:rPr>
+          <w:rFonts w:ascii="Arial" w:hAnsi="Arial" w:cs="Arial"/>
+        </w:rPr>
+        <w:t>CP</w:t>
+      </w:r>
+      <w:r>
+        <w:rPr>
+          <w:rFonts w:ascii="Arial" w:hAnsi="Arial" w:cs="Arial"/>
+        </w:rPr>
+        <w:t xml:space="preserve"> deve contemplar o registro de eventuais discrepâncias encontradas nos ensaios, e das conformidades, perante as especificações técnicas do DCN.</w:t>
       </w:r>
     </w:p>
     <w:p>
@@ -7583,7 +7619,27 @@
                 <w:sz w:val="18"/>
                 <w:szCs w:val="18"/>
               </w:rPr>
-              <w:t>Analise do CPP da amostra</w:t>
+              <w:t xml:space="preserve">Analise do </w:t>
+            </w:r>
+            <w:r>
+              <w:rPr>
+                <w:rFonts w:ascii="Arial" w:hAnsi="Arial" w:cs="Arial"/>
+                <w:b/>
+                <w:color w:val="000000"/>
+                <w:sz w:val="18"/>
+                <w:szCs w:val="18"/>
+              </w:rPr>
+              <w:t>CCP</w:t>
+            </w:r>
+            <w:r>
+              <w:rPr>
+                <w:rFonts w:ascii="Arial" w:hAnsi="Arial" w:cs="Arial"/>
+                <w:b/>
+                <w:color w:val="000000"/>
+                <w:sz w:val="18"/>
+                <w:szCs w:val="18"/>
+              </w:rPr>
+              <w:t xml:space="preserve"> da amostra</w:t>
             </w:r>
           </w:p>
         </w:tc>
@@ -7655,7 +7711,7 @@
                 <w:sz w:val="18"/>
                 <w:szCs w:val="18"/>
               </w:rPr>
-              <w:t>Analise do CPP</w:t>
+              <w:t xml:space="preserve">Analise do </w:t>
             </w:r>
             <w:r>
               <w:rPr>
@@ -7665,7 +7721,17 @@
                 <w:sz w:val="18"/>
                 <w:szCs w:val="18"/>
               </w:rPr>
-              <w:t xml:space="preserve"> do Lote</w:t>
+              <w:t xml:space="preserve">CCP </w:t>
+            </w:r>
+            <w:r>
+              <w:rPr>
+                <w:rFonts w:ascii="Arial" w:hAnsi="Arial" w:cs="Arial"/>
+                <w:b/>
+                <w:color w:val="000000"/>
+                <w:sz w:val="18"/>
+                <w:szCs w:val="18"/>
+              </w:rPr>
+              <w:t>do Lote</w:t>
             </w:r>
           </w:p>
         </w:tc>
@@ -8114,7 +8180,25 @@
                 <w:sz w:val="22"/>
                 <w:szCs w:val="22"/>
               </w:rPr>
-              <w:t>o CPP da</w:t>
+              <w:t>o C</w:t>
+            </w:r>
+            <w:r>
+              <w:rPr>
+                <w:rFonts w:ascii="Calibri" w:hAnsi="Calibri"/>
+                <w:color w:val="000000"/>
+                <w:sz w:val="22"/>
+                <w:szCs w:val="22"/>
+              </w:rPr>
+              <w:t>CP</w:t>
+            </w:r>
+            <w:r>
+              <w:rPr>
+                <w:rFonts w:ascii="Calibri" w:hAnsi="Calibri"/>
+                <w:color w:val="000000"/>
+                <w:sz w:val="22"/>
+                <w:szCs w:val="22"/>
+              </w:rPr>
+              <w:t xml:space="preserve"> da</w:t>
             </w:r>
             <w:r>
               <w:rPr>
@@ -8210,7 +8294,25 @@
                 <w:sz w:val="22"/>
                 <w:szCs w:val="22"/>
               </w:rPr>
-              <w:t xml:space="preserve">CPP do </w:t>
+              <w:t>C</w:t>
+            </w:r>
+            <w:r>
+              <w:rPr>
+                <w:rFonts w:ascii="Calibri" w:hAnsi="Calibri"/>
+                <w:color w:val="000000"/>
+                <w:sz w:val="22"/>
+                <w:szCs w:val="22"/>
+              </w:rPr>
+              <w:t>C</w:t>
+            </w:r>
+            <w:r>
+              <w:rPr>
+                <w:rFonts w:ascii="Calibri" w:hAnsi="Calibri"/>
+                <w:color w:val="000000"/>
+                <w:sz w:val="22"/>
+                <w:szCs w:val="22"/>
+              </w:rPr>
+              <w:t xml:space="preserve">P do </w:t>
             </w:r>
             <w:r>
               <w:rPr>
@@ -8237,6 +8339,16 @@
     </w:p>
     <w:p>
       <w:pPr>
+        <w:spacing w:before="120"/>
+        <w:ind w:left="454" w:hanging="454"/>
+        <w:jc w:val="both"/>
+        <w:rPr>
+          <w:rFonts w:ascii="Arial" w:hAnsi="Arial" w:cs="Arial"/>
+        </w:rPr>
+      </w:pPr>
+    </w:p>
+    <w:p>
+      <w:pPr>
         <w:ind w:left="357" w:hanging="357"/>
         <w:jc w:val="both"/>
         <w:rPr>
@@ -8252,6 +8364,7 @@
           <w:b/>
           <w:bCs/>
         </w:rPr>
+        <w:lastRenderedPageBreak/>
         <w:t>8</w:t>
       </w:r>
       <w:r>
@@ -8285,7 +8398,6 @@
         <w:rPr>
           <w:rFonts w:ascii="Arial" w:hAnsi="Arial" w:cs="Arial"/>
         </w:rPr>
-        <w:lastRenderedPageBreak/>
         <w:t>8.1 -</w:t>
       </w:r>
       <w:r>
@@ -15471,12 +15583,13 @@
   </w:compat>
   <w:rsids>
     <w:rsidRoot w:val="004B0869"/>
-    <w:rsid w:val="00317A34"/>
+    <w:rsid w:val="001250AF"/>
     <w:rsid w:val="00435929"/>
     <w:rsid w:val="004514E9"/>
     <w:rsid w:val="004B0869"/>
     <w:rsid w:val="00581D4C"/>
     <w:rsid w:val="00904EDD"/>
+    <w:rsid w:val="00D44749"/>
     <w:rsid w:val="00E42EC4"/>
     <w:rsid w:val="00F53788"/>
     <w:rsid w:val="00FE366C"/>

</xml_diff>